<commit_message>
Added IO GATE PYQ Question.
</commit_message>
<xml_diff>
--- a/GATE Files/COA Short Notes and PYQ's.docx
+++ b/GATE Files/COA Short Notes and PYQ's.docx
@@ -349,7 +349,7 @@
           <w:r>
             <w:fldChar w:fldCharType="separate"/>
           </w:r>
-          <w:hyperlink w:anchor="_Toc200908579" w:history="1">
+          <w:hyperlink w:anchor="_Toc201245365" w:history="1">
             <w:r>
               <w:rPr>
                 <w:rStyle w:val="Hyperlink"/>
@@ -378,7 +378,7 @@
                 <w:noProof/>
                 <w:webHidden/>
               </w:rPr>
-              <w:instrText xml:space="preserve"> PAGEREF _Toc200908579 \h </w:instrText>
+              <w:instrText xml:space="preserve"> PAGEREF _Toc201245365 \h </w:instrText>
             </w:r>
             <w:r>
               <w:rPr>
@@ -423,7 +423,7 @@
               <w:lang w:eastAsia="en-IN"/>
             </w:rPr>
           </w:pPr>
-          <w:hyperlink w:anchor="_Toc200908580" w:history="1">
+          <w:hyperlink w:anchor="_Toc201245366" w:history="1">
             <w:r>
               <w:rPr>
                 <w:rStyle w:val="Hyperlink"/>
@@ -450,7 +450,7 @@
                 <w:noProof/>
                 <w:webHidden/>
               </w:rPr>
-              <w:instrText xml:space="preserve"> PAGEREF _Toc200908580 \h </w:instrText>
+              <w:instrText xml:space="preserve"> PAGEREF _Toc201245366 \h </w:instrText>
             </w:r>
             <w:r>
               <w:rPr>
@@ -495,7 +495,7 @@
               <w:lang w:eastAsia="en-IN"/>
             </w:rPr>
           </w:pPr>
-          <w:hyperlink w:anchor="_Toc200908581" w:history="1">
+          <w:hyperlink w:anchor="_Toc201245367" w:history="1">
             <w:r>
               <w:rPr>
                 <w:rStyle w:val="Hyperlink"/>
@@ -522,7 +522,7 @@
                 <w:noProof/>
                 <w:webHidden/>
               </w:rPr>
-              <w:instrText xml:space="preserve"> PAGEREF _Toc200908581 \h </w:instrText>
+              <w:instrText xml:space="preserve"> PAGEREF _Toc201245367 \h </w:instrText>
             </w:r>
             <w:r>
               <w:rPr>
@@ -567,7 +567,7 @@
               <w:lang w:eastAsia="en-IN"/>
             </w:rPr>
           </w:pPr>
-          <w:hyperlink w:anchor="_Toc200908582" w:history="1">
+          <w:hyperlink w:anchor="_Toc201245368" w:history="1">
             <w:r>
               <w:rPr>
                 <w:rStyle w:val="Hyperlink"/>
@@ -596,7 +596,7 @@
                 <w:noProof/>
                 <w:webHidden/>
               </w:rPr>
-              <w:instrText xml:space="preserve"> PAGEREF _Toc200908582 \h </w:instrText>
+              <w:instrText xml:space="preserve"> PAGEREF _Toc201245368 \h </w:instrText>
             </w:r>
             <w:r>
               <w:rPr>
@@ -617,6 +617,150 @@
                 <w:webHidden/>
               </w:rPr>
               <w:t>4</w:t>
+            </w:r>
+            <w:r>
+              <w:rPr>
+                <w:noProof/>
+                <w:webHidden/>
+              </w:rPr>
+              <w:fldChar w:fldCharType="end"/>
+            </w:r>
+          </w:hyperlink>
+        </w:p>
+        <w:p>
+          <w:pPr>
+            <w:pStyle w:val="TOC2"/>
+            <w:tabs>
+              <w:tab w:val="right" w:leader="dot" w:pos="9016"/>
+            </w:tabs>
+            <w:rPr>
+              <w:rFonts w:eastAsiaTheme="minorEastAsia"/>
+              <w:noProof/>
+              <w:sz w:val="24"/>
+              <w:szCs w:val="24"/>
+              <w:lang w:eastAsia="en-IN"/>
+            </w:rPr>
+          </w:pPr>
+          <w:hyperlink w:anchor="_Toc201245369" w:history="1">
+            <w:r>
+              <w:rPr>
+                <w:rStyle w:val="Hyperlink"/>
+                <w:noProof/>
+              </w:rPr>
+              <w:t>Notes</w:t>
+            </w:r>
+            <w:r>
+              <w:rPr>
+                <w:noProof/>
+                <w:webHidden/>
+              </w:rPr>
+              <w:tab/>
+            </w:r>
+            <w:r>
+              <w:rPr>
+                <w:noProof/>
+                <w:webHidden/>
+              </w:rPr>
+              <w:fldChar w:fldCharType="begin"/>
+            </w:r>
+            <w:r>
+              <w:rPr>
+                <w:noProof/>
+                <w:webHidden/>
+              </w:rPr>
+              <w:instrText xml:space="preserve"> PAGEREF _Toc201245369 \h </w:instrText>
+            </w:r>
+            <w:r>
+              <w:rPr>
+                <w:noProof/>
+                <w:webHidden/>
+              </w:rPr>
+            </w:r>
+            <w:r>
+              <w:rPr>
+                <w:noProof/>
+                <w:webHidden/>
+              </w:rPr>
+              <w:fldChar w:fldCharType="separate"/>
+            </w:r>
+            <w:r>
+              <w:rPr>
+                <w:noProof/>
+                <w:webHidden/>
+              </w:rPr>
+              <w:t>4</w:t>
+            </w:r>
+            <w:r>
+              <w:rPr>
+                <w:noProof/>
+                <w:webHidden/>
+              </w:rPr>
+              <w:fldChar w:fldCharType="end"/>
+            </w:r>
+          </w:hyperlink>
+        </w:p>
+        <w:p>
+          <w:pPr>
+            <w:pStyle w:val="TOC2"/>
+            <w:tabs>
+              <w:tab w:val="right" w:leader="dot" w:pos="9016"/>
+            </w:tabs>
+            <w:rPr>
+              <w:rFonts w:eastAsiaTheme="minorEastAsia"/>
+              <w:noProof/>
+              <w:sz w:val="24"/>
+              <w:szCs w:val="24"/>
+              <w:lang w:eastAsia="en-IN"/>
+            </w:rPr>
+          </w:pPr>
+          <w:hyperlink w:anchor="_Toc201245370" w:history="1">
+            <w:r>
+              <w:rPr>
+                <w:rStyle w:val="Hyperlink"/>
+                <w:noProof/>
+              </w:rPr>
+              <w:t>PYQ’s</w:t>
+            </w:r>
+            <w:r>
+              <w:rPr>
+                <w:noProof/>
+                <w:webHidden/>
+              </w:rPr>
+              <w:tab/>
+            </w:r>
+            <w:r>
+              <w:rPr>
+                <w:noProof/>
+                <w:webHidden/>
+              </w:rPr>
+              <w:fldChar w:fldCharType="begin"/>
+            </w:r>
+            <w:r>
+              <w:rPr>
+                <w:noProof/>
+                <w:webHidden/>
+              </w:rPr>
+              <w:instrText xml:space="preserve"> PAGEREF _Toc201245370 \h </w:instrText>
+            </w:r>
+            <w:r>
+              <w:rPr>
+                <w:noProof/>
+                <w:webHidden/>
+              </w:rPr>
+            </w:r>
+            <w:r>
+              <w:rPr>
+                <w:noProof/>
+                <w:webHidden/>
+              </w:rPr>
+              <w:fldChar w:fldCharType="separate"/>
+            </w:r>
+            <w:r>
+              <w:rPr>
+                <w:noProof/>
+                <w:webHidden/>
+              </w:rPr>
+              <w:t>5</w:t>
             </w:r>
             <w:r>
               <w:rPr>
@@ -641,7 +785,7 @@
               <w:lang w:eastAsia="en-IN"/>
             </w:rPr>
           </w:pPr>
-          <w:hyperlink w:anchor="_Toc200908583" w:history="1">
+          <w:hyperlink w:anchor="_Toc201245371" w:history="1">
             <w:r>
               <w:rPr>
                 <w:rStyle w:val="Hyperlink"/>
@@ -670,7 +814,7 @@
                 <w:noProof/>
                 <w:webHidden/>
               </w:rPr>
-              <w:instrText xml:space="preserve"> PAGEREF _Toc200908583 \h </w:instrText>
+              <w:instrText xml:space="preserve"> PAGEREF _Toc201245371 \h </w:instrText>
             </w:r>
             <w:r>
               <w:rPr>
@@ -690,7 +834,7 @@
                 <w:noProof/>
                 <w:webHidden/>
               </w:rPr>
-              <w:t>5</w:t>
+              <w:t>6</w:t>
             </w:r>
             <w:r>
               <w:rPr>
@@ -715,7 +859,7 @@
               <w:lang w:eastAsia="en-IN"/>
             </w:rPr>
           </w:pPr>
-          <w:hyperlink w:anchor="_Toc200908584" w:history="1">
+          <w:hyperlink w:anchor="_Toc201245372" w:history="1">
             <w:r>
               <w:rPr>
                 <w:rStyle w:val="Hyperlink"/>
@@ -744,7 +888,7 @@
                 <w:noProof/>
                 <w:webHidden/>
               </w:rPr>
-              <w:instrText xml:space="preserve"> PAGEREF _Toc200908584 \h </w:instrText>
+              <w:instrText xml:space="preserve"> PAGEREF _Toc201245372 \h </w:instrText>
             </w:r>
             <w:r>
               <w:rPr>
@@ -764,7 +908,7 @@
                 <w:noProof/>
                 <w:webHidden/>
               </w:rPr>
-              <w:t>6</w:t>
+              <w:t>7</w:t>
             </w:r>
             <w:r>
               <w:rPr>
@@ -789,7 +933,7 @@
               <w:lang w:eastAsia="en-IN"/>
             </w:rPr>
           </w:pPr>
-          <w:hyperlink w:anchor="_Toc200908585" w:history="1">
+          <w:hyperlink w:anchor="_Toc201245373" w:history="1">
             <w:r>
               <w:rPr>
                 <w:rStyle w:val="Hyperlink"/>
@@ -818,7 +962,7 @@
                 <w:noProof/>
                 <w:webHidden/>
               </w:rPr>
-              <w:instrText xml:space="preserve"> PAGEREF _Toc200908585 \h </w:instrText>
+              <w:instrText xml:space="preserve"> PAGEREF _Toc201245373 \h </w:instrText>
             </w:r>
             <w:r>
               <w:rPr>
@@ -838,7 +982,7 @@
                 <w:noProof/>
                 <w:webHidden/>
               </w:rPr>
-              <w:t>7</w:t>
+              <w:t>8</w:t>
             </w:r>
             <w:r>
               <w:rPr>
@@ -863,7 +1007,7 @@
               <w:lang w:eastAsia="en-IN"/>
             </w:rPr>
           </w:pPr>
-          <w:hyperlink w:anchor="_Toc200908586" w:history="1">
+          <w:hyperlink w:anchor="_Toc201245374" w:history="1">
             <w:r>
               <w:rPr>
                 <w:rStyle w:val="Hyperlink"/>
@@ -892,7 +1036,7 @@
                 <w:noProof/>
                 <w:webHidden/>
               </w:rPr>
-              <w:instrText xml:space="preserve"> PAGEREF _Toc200908586 \h </w:instrText>
+              <w:instrText xml:space="preserve"> PAGEREF _Toc201245374 \h </w:instrText>
             </w:r>
             <w:r>
               <w:rPr>
@@ -912,7 +1056,7 @@
                 <w:noProof/>
                 <w:webHidden/>
               </w:rPr>
-              <w:t>8</w:t>
+              <w:t>9</w:t>
             </w:r>
             <w:r>
               <w:rPr>
@@ -937,7 +1081,7 @@
               <w:lang w:eastAsia="en-IN"/>
             </w:rPr>
           </w:pPr>
-          <w:hyperlink w:anchor="_Toc200908587" w:history="1">
+          <w:hyperlink w:anchor="_Toc201245375" w:history="1">
             <w:r>
               <w:rPr>
                 <w:rStyle w:val="Hyperlink"/>
@@ -966,7 +1110,7 @@
                 <w:noProof/>
                 <w:webHidden/>
               </w:rPr>
-              <w:instrText xml:space="preserve"> PAGEREF _Toc200908587 \h </w:instrText>
+              <w:instrText xml:space="preserve"> PAGEREF _Toc201245375 \h </w:instrText>
             </w:r>
             <w:r>
               <w:rPr>
@@ -986,7 +1130,7 @@
                 <w:noProof/>
                 <w:webHidden/>
               </w:rPr>
-              <w:t>9</w:t>
+              <w:t>10</w:t>
             </w:r>
             <w:r>
               <w:rPr>
@@ -1011,7 +1155,7 @@
               <w:lang w:eastAsia="en-IN"/>
             </w:rPr>
           </w:pPr>
-          <w:hyperlink w:anchor="_Toc200908588" w:history="1">
+          <w:hyperlink w:anchor="_Toc201245376" w:history="1">
             <w:r>
               <w:rPr>
                 <w:rStyle w:val="Hyperlink"/>
@@ -1040,7 +1184,7 @@
                 <w:noProof/>
                 <w:webHidden/>
               </w:rPr>
-              <w:instrText xml:space="preserve"> PAGEREF _Toc200908588 \h </w:instrText>
+              <w:instrText xml:space="preserve"> PAGEREF _Toc201245376 \h </w:instrText>
             </w:r>
             <w:r>
               <w:rPr>
@@ -1060,7 +1204,7 @@
                 <w:noProof/>
                 <w:webHidden/>
               </w:rPr>
-              <w:t>10</w:t>
+              <w:t>11</w:t>
             </w:r>
             <w:r>
               <w:rPr>
@@ -1099,7 +1243,7 @@
           <w:u w:val="single"/>
         </w:rPr>
       </w:pPr>
-      <w:bookmarkStart w:id="0" w:name="_Toc200908579"/>
+      <w:bookmarkStart w:id="0" w:name="_Toc201245365"/>
       <w:r>
         <w:rPr>
           <w:b/>
@@ -1121,7 +1265,7 @@
           <w:u w:val="single"/>
         </w:rPr>
       </w:pPr>
-      <w:bookmarkStart w:id="1" w:name="_Toc200908580"/>
+      <w:bookmarkStart w:id="1" w:name="_Toc201245366"/>
       <w:r>
         <w:rPr>
           <w:color w:val="000000" w:themeColor="text1"/>
@@ -1146,7 +1290,7 @@
           <w:u w:val="single"/>
         </w:rPr>
       </w:pPr>
-      <w:bookmarkStart w:id="2" w:name="_Toc200908581"/>
+      <w:bookmarkStart w:id="2" w:name="_Toc201245367"/>
       <w:r>
         <w:rPr>
           <w:color w:val="000000" w:themeColor="text1"/>
@@ -1174,7 +1318,7 @@
           <w:u w:val="single"/>
         </w:rPr>
       </w:pPr>
-      <w:bookmarkStart w:id="3" w:name="_Toc200908582"/>
+      <w:bookmarkStart w:id="3" w:name="_Toc201245368"/>
       <w:r>
         <w:rPr>
           <w:b/>
@@ -1187,6 +1331,257 @@
       </w:r>
       <w:bookmarkEnd w:id="3"/>
     </w:p>
+    <w:p>
+      <w:pPr>
+        <w:pStyle w:val="Heading2"/>
+        <w:jc w:val="center"/>
+        <w:rPr>
+          <w:color w:val="000000" w:themeColor="text1"/>
+          <w:u w:val="single"/>
+        </w:rPr>
+      </w:pPr>
+      <w:bookmarkStart w:id="4" w:name="_Toc201245369"/>
+      <w:r>
+        <w:rPr>
+          <w:color w:val="000000" w:themeColor="text1"/>
+          <w:u w:val="single"/>
+        </w:rPr>
+        <w:t>Notes</w:t>
+      </w:r>
+      <w:bookmarkEnd w:id="4"/>
+    </w:p>
+    <w:p>
+      <w:r>
+        <w:br w:type="page"/>
+      </w:r>
+    </w:p>
+    <w:p>
+      <w:pPr>
+        <w:pStyle w:val="Heading2"/>
+        <w:jc w:val="center"/>
+        <w:rPr>
+          <w:color w:val="000000" w:themeColor="text1"/>
+          <w:u w:val="single"/>
+        </w:rPr>
+      </w:pPr>
+      <w:bookmarkStart w:id="5" w:name="_Toc201245370"/>
+      <w:r>
+        <w:rPr>
+          <w:color w:val="000000" w:themeColor="text1"/>
+          <w:u w:val="single"/>
+        </w:rPr>
+        <w:lastRenderedPageBreak/>
+        <w:t>PYQ’s</w:t>
+      </w:r>
+      <w:bookmarkEnd w:id="5"/>
+    </w:p>
+    <w:p>
+      <w:pPr>
+        <w:rPr>
+          <w:b/>
+          <w:bCs/>
+        </w:rPr>
+      </w:pPr>
+      <w:r>
+        <w:rPr>
+          <w:b/>
+          <w:bCs/>
+        </w:rPr>
+        <w:t>2025</w:t>
+      </w:r>
+    </w:p>
+    <w:p>
+      <w:r>
+        <w:t>Q.11 Suppose a program is running on a non-pipelined single processor computer system. The computer is connected to an external device that can interrupt the processor asynchronously. The processor needs to execute the interrupt service routine (ISR) to serve this interrupt. The following steps (not necessarily in order) are taken by the processor when the interrupt arrives:</w:t>
+      </w:r>
+    </w:p>
+    <w:p>
+      <w:r>
+        <w:tab/>
+        <w:t>(i)</w:t>
+      </w:r>
+      <w:r>
+        <w:tab/>
+      </w:r>
+      <w:r>
+        <w:t>The processor saves the content of the program counter.</w:t>
+      </w:r>
+    </w:p>
+    <w:p>
+      <w:r>
+        <w:tab/>
+        <w:t>(ii)</w:t>
+      </w:r>
+      <w:r>
+        <w:tab/>
+      </w:r>
+      <w:r>
+        <w:t>The program counter is loaded with the start address of the ISR</w:t>
+      </w:r>
+    </w:p>
+    <w:p>
+      <w:r>
+        <w:tab/>
+        <w:t>(iii)</w:t>
+      </w:r>
+      <w:r>
+        <w:tab/>
+      </w:r>
+      <w:r>
+        <w:t>The processor finishes the present instruction.</w:t>
+      </w:r>
+    </w:p>
+    <w:p>
+      <w:r>
+        <w:t>Which ONE of the following is the CORRECT sequence of steps?</w:t>
+      </w:r>
+    </w:p>
+    <w:p>
+      <w:pPr>
+        <w:pStyle w:val="ListParagraph"/>
+        <w:numPr>
+          <w:ilvl w:val="0"/>
+          <w:numId w:val="1"/>
+        </w:numPr>
+      </w:pPr>
+      <w:r>
+        <w:t>(iii), (i), (ii)</w:t>
+      </w:r>
+    </w:p>
+    <w:p>
+      <w:pPr>
+        <w:pStyle w:val="ListParagraph"/>
+        <w:numPr>
+          <w:ilvl w:val="0"/>
+          <w:numId w:val="1"/>
+        </w:numPr>
+      </w:pPr>
+      <w:r>
+        <w:t>(i), (iii), (ii)</w:t>
+      </w:r>
+    </w:p>
+    <w:p>
+      <w:pPr>
+        <w:pStyle w:val="ListParagraph"/>
+        <w:numPr>
+          <w:ilvl w:val="0"/>
+          <w:numId w:val="1"/>
+        </w:numPr>
+      </w:pPr>
+      <w:r>
+        <w:t>(i), (ii), (iii)</w:t>
+      </w:r>
+    </w:p>
+    <w:p>
+      <w:pPr>
+        <w:pStyle w:val="ListParagraph"/>
+        <w:numPr>
+          <w:ilvl w:val="0"/>
+          <w:numId w:val="1"/>
+        </w:numPr>
+      </w:pPr>
+      <w:r>
+        <w:t>(iii), (ii), (i)</w:t>
+      </w:r>
+    </w:p>
+    <w:p>
+      <w:pPr>
+        <w:pBdr>
+          <w:bottom w:val="single" w:sz="6" w:space="1" w:color="auto"/>
+        </w:pBdr>
+      </w:pPr>
+      <w:r>
+        <w:t>ANS: - A</w:t>
+      </w:r>
+      <w:r>
+        <w:tab/>
+      </w:r>
+      <w:hyperlink r:id="rId8" w:history="1">
+        <w:r>
+          <w:rPr>
+            <w:rStyle w:val="Hyperlink"/>
+          </w:rPr>
+          <w:t>https://gateoverflow.in/460080/gate-cse-2025-set-1-question-1</w:t>
+        </w:r>
+      </w:hyperlink>
+    </w:p>
+    <w:p/>
+    <w:p>
+      <w:pPr>
+        <w:rPr>
+          <w:b/>
+          <w:bCs/>
+        </w:rPr>
+      </w:pPr>
+    </w:p>
+    <w:p>
+      <w:pPr>
+        <w:rPr>
+          <w:b/>
+          <w:bCs/>
+        </w:rPr>
+      </w:pPr>
+      <w:r>
+        <w:rPr>
+          <w:b/>
+          <w:bCs/>
+        </w:rPr>
+        <w:t>2018</w:t>
+      </w:r>
+    </w:p>
+    <w:p>
+      <w:r>
+        <w:rPr>
+          <w:noProof/>
+        </w:rPr>
+        <w:drawing>
+          <wp:inline distT="0" distB="0" distL="0" distR="0" wp14:anchorId="4D1AEC94" wp14:editId="6F301C2E">
+            <wp:extent cx="5731510" cy="2024380"/>
+            <wp:effectExtent l="0" t="0" r="2540" b="0"/>
+            <wp:docPr id="1022735717" name="Picture 1"/>
+            <wp:cNvGraphicFramePr>
+              <a:graphicFrameLocks xmlns:a="http://schemas.openxmlformats.org/drawingml/2006/main" noChangeAspect="1"/>
+            </wp:cNvGraphicFramePr>
+            <a:graphic xmlns:a="http://schemas.openxmlformats.org/drawingml/2006/main">
+              <a:graphicData uri="http://schemas.openxmlformats.org/drawingml/2006/picture">
+                <pic:pic xmlns:pic="http://schemas.openxmlformats.org/drawingml/2006/picture">
+                  <pic:nvPicPr>
+                    <pic:cNvPr id="1022735717" name=""/>
+                    <pic:cNvPicPr/>
+                  </pic:nvPicPr>
+                  <pic:blipFill>
+                    <a:blip r:embed="rId9"/>
+                    <a:stretch>
+                      <a:fillRect/>
+                    </a:stretch>
+                  </pic:blipFill>
+                  <pic:spPr>
+                    <a:xfrm>
+                      <a:off x="0" y="0"/>
+                      <a:ext cx="5731510" cy="2024380"/>
+                    </a:xfrm>
+                    <a:prstGeom prst="rect">
+                      <a:avLst/>
+                    </a:prstGeom>
+                  </pic:spPr>
+                </pic:pic>
+              </a:graphicData>
+            </a:graphic>
+          </wp:inline>
+        </w:drawing>
+      </w:r>
+    </w:p>
+    <w:p>
+      <w:pPr>
+        <w:pBdr>
+          <w:bottom w:val="single" w:sz="6" w:space="1" w:color="auto"/>
+        </w:pBdr>
+      </w:pPr>
+      <w:r>
+        <w:t>ANS: - A</w:t>
+      </w:r>
+    </w:p>
+    <w:p/>
     <w:p>
       <w:pPr>
         <w:rPr>
@@ -1209,7 +1604,7 @@
           <w:u w:val="single"/>
         </w:rPr>
       </w:pPr>
-      <w:bookmarkStart w:id="4" w:name="_Toc200908583"/>
+      <w:bookmarkStart w:id="6" w:name="_Toc201245371"/>
       <w:r>
         <w:rPr>
           <w:b/>
@@ -1220,7 +1615,7 @@
         <w:lastRenderedPageBreak/>
         <w:t>Memory Management</w:t>
       </w:r>
-      <w:bookmarkEnd w:id="4"/>
+      <w:bookmarkEnd w:id="6"/>
     </w:p>
     <w:p/>
     <w:p>
@@ -1233,7 +1628,7 @@
         <w:pStyle w:val="Heading1"/>
         <w:jc w:val="center"/>
       </w:pPr>
-      <w:bookmarkStart w:id="5" w:name="_Toc200908584"/>
+      <w:bookmarkStart w:id="7" w:name="_Toc201245372"/>
       <w:r>
         <w:rPr>
           <w:b/>
@@ -1244,7 +1639,7 @@
         <w:lastRenderedPageBreak/>
         <w:t>Cache Organization</w:t>
       </w:r>
-      <w:bookmarkEnd w:id="5"/>
+      <w:bookmarkEnd w:id="7"/>
       <w:r>
         <w:br w:type="page"/>
       </w:r>
@@ -1260,7 +1655,7 @@
           <w:u w:val="single"/>
         </w:rPr>
       </w:pPr>
-      <w:bookmarkStart w:id="6" w:name="_Toc200908585"/>
+      <w:bookmarkStart w:id="8" w:name="_Toc201245373"/>
       <w:r>
         <w:rPr>
           <w:b/>
@@ -1271,7 +1666,7 @@
         <w:lastRenderedPageBreak/>
         <w:t>DISK</w:t>
       </w:r>
-      <w:bookmarkEnd w:id="6"/>
+      <w:bookmarkEnd w:id="8"/>
     </w:p>
     <w:p/>
     <w:p>
@@ -1290,7 +1685,7 @@
           <w:u w:val="single"/>
         </w:rPr>
       </w:pPr>
-      <w:bookmarkStart w:id="7" w:name="_Toc200908586"/>
+      <w:bookmarkStart w:id="9" w:name="_Toc201245374"/>
       <w:r>
         <w:rPr>
           <w:b/>
@@ -1301,7 +1696,7 @@
         <w:lastRenderedPageBreak/>
         <w:t>Pipeline Processing</w:t>
       </w:r>
-      <w:bookmarkEnd w:id="7"/>
+      <w:bookmarkEnd w:id="9"/>
     </w:p>
     <w:p/>
     <w:p>
@@ -1320,7 +1715,7 @@
           <w:u w:val="single"/>
         </w:rPr>
       </w:pPr>
-      <w:bookmarkStart w:id="8" w:name="_Toc200908587"/>
+      <w:bookmarkStart w:id="10" w:name="_Toc201245375"/>
       <w:r>
         <w:rPr>
           <w:b/>
@@ -1331,7 +1726,7 @@
         <w:lastRenderedPageBreak/>
         <w:t>Instruction &amp; Addressing Mode</w:t>
       </w:r>
-      <w:bookmarkEnd w:id="8"/>
+      <w:bookmarkEnd w:id="10"/>
     </w:p>
     <w:p/>
     <w:p>
@@ -1350,7 +1745,7 @@
           <w:u w:val="single"/>
         </w:rPr>
       </w:pPr>
-      <w:bookmarkStart w:id="9" w:name="_Toc200908588"/>
+      <w:bookmarkStart w:id="11" w:name="_Toc201245376"/>
       <w:r>
         <w:rPr>
           <w:b/>
@@ -1361,11 +1756,11 @@
         <w:lastRenderedPageBreak/>
         <w:t>CPU &amp; Control Unit</w:t>
       </w:r>
-      <w:bookmarkEnd w:id="9"/>
+      <w:bookmarkEnd w:id="11"/>
     </w:p>
     <w:p/>
     <w:sectPr>
-      <w:headerReference w:type="default" r:id="rId7"/>
+      <w:headerReference w:type="default" r:id="rId10"/>
       <w:pgSz w:w="11906" w:h="16838"/>
       <w:pgMar w:top="1440" w:right="1440" w:bottom="1440" w:left="1440" w:header="708" w:footer="708" w:gutter="0"/>
       <w:pgNumType w:start="0"/>
@@ -1503,6 +1898,103 @@
     </w:pPr>
   </w:p>
 </w:hdr>
+</file>
+
+<file path=word/numbering.xml><?xml version="1.0" encoding="utf-8"?>
+<w:numbering xmlns:wpc="http://schemas.microsoft.com/office/word/2010/wordprocessingCanvas" xmlns:cx="http://schemas.microsoft.com/office/drawing/2014/chartex" xmlns:cx1="http://schemas.microsoft.com/office/drawing/2015/9/8/chartex" xmlns:cx2="http://schemas.microsoft.com/office/drawing/2015/10/21/chartex" xmlns:cx3="http://schemas.microsoft.com/office/drawing/2016/5/9/chartex" xmlns:cx4="http://schemas.microsoft.com/office/drawing/2016/5/10/chartex" xmlns:cx5="http://schemas.microsoft.com/office/drawing/2016/5/11/chartex" xmlns:cx6="http://schemas.microsoft.com/office/drawing/2016/5/12/chartex" xmlns:cx7="http://schemas.microsoft.com/office/drawing/2016/5/13/chartex" xmlns:cx8="http://schemas.microsoft.com/office/drawing/2016/5/14/chartex" xmlns:mc="http://schemas.openxmlformats.org/markup-compatibility/2006" xmlns:aink="http://schemas.microsoft.com/office/drawing/2016/ink" xmlns:am3d="http://schemas.microsoft.com/office/drawing/2017/model3d" xmlns:o="urn:schemas-microsoft-com:office:office" xmlns:oel="http://schemas.microsoft.com/office/2019/extlst" xmlns:r="http://schemas.openxmlformats.org/officeDocument/2006/relationships" xmlns:m="http://schemas.openxmlformats.org/officeDocument/2006/math" xmlns:v="urn:schemas-microsoft-com:vml" xmlns:wp14="http://schemas.microsoft.com/office/word/2010/wordprocessingDrawing" xmlns:wp="http://schemas.openxmlformats.org/drawingml/2006/wordprocessingDrawing" xmlns:w10="urn:schemas-microsoft-com:office:word" xmlns:w="http://schemas.openxmlformats.org/wordprocessingml/2006/main" xmlns:w14="http://schemas.microsoft.com/office/word/2010/wordml" xmlns:w15="http://schemas.microsoft.com/office/word/2012/wordml" xmlns:w16cex="http://schemas.microsoft.com/office/word/2018/wordml/cex" xmlns:w16cid="http://schemas.microsoft.com/office/word/2016/wordml/cid" xmlns:w16="http://schemas.microsoft.com/office/word/2018/wordml" xmlns:w16du="http://schemas.microsoft.com/office/word/2023/wordml/word16du" xmlns:w16sdtdh="http://schemas.microsoft.com/office/word/2020/wordml/sdtdatahash" xmlns:w16sdtfl="http://schemas.microsoft.com/office/word/2024/wordml/sdtformatlock" xmlns:w16se="http://schemas.microsoft.com/office/word/2015/wordml/symex" xmlns:wpg="http://schemas.microsoft.com/office/word/2010/wordprocessingGroup" xmlns:wpi="http://schemas.microsoft.com/office/word/2010/wordprocessingInk" xmlns:wne="http://schemas.microsoft.com/office/word/2006/wordml" xmlns:wps="http://schemas.microsoft.com/office/word/2010/wordprocessingShape" mc:Ignorable="w14 w15 w16se w16cid w16 w16cex w16sdtdh w16sdtfl w16du wp14">
+  <w:abstractNum w:abstractNumId="0" w15:restartNumberingAfterBreak="0">
+    <w:nsid w:val="274943FA"/>
+    <w:multiLevelType w:val="hybridMultilevel"/>
+    <w:tmpl w:val="B26A292E"/>
+    <w:lvl w:ilvl="0" w:tplc="40090015">
+      <w:start w:val="1"/>
+      <w:numFmt w:val="upperLetter"/>
+      <w:lvlText w:val="%1."/>
+      <w:lvlJc w:val="left"/>
+      <w:pPr>
+        <w:ind w:left="720" w:hanging="360"/>
+      </w:pPr>
+      <w:rPr>
+        <w:rFonts w:hint="default"/>
+      </w:rPr>
+    </w:lvl>
+    <w:lvl w:ilvl="1" w:tplc="40090019" w:tentative="1">
+      <w:start w:val="1"/>
+      <w:numFmt w:val="lowerLetter"/>
+      <w:lvlText w:val="%2."/>
+      <w:lvlJc w:val="left"/>
+      <w:pPr>
+        <w:ind w:left="1440" w:hanging="360"/>
+      </w:pPr>
+    </w:lvl>
+    <w:lvl w:ilvl="2" w:tplc="4009001B" w:tentative="1">
+      <w:start w:val="1"/>
+      <w:numFmt w:val="lowerRoman"/>
+      <w:lvlText w:val="%3."/>
+      <w:lvlJc w:val="right"/>
+      <w:pPr>
+        <w:ind w:left="2160" w:hanging="180"/>
+      </w:pPr>
+    </w:lvl>
+    <w:lvl w:ilvl="3" w:tplc="4009000F" w:tentative="1">
+      <w:start w:val="1"/>
+      <w:numFmt w:val="decimal"/>
+      <w:lvlText w:val="%4."/>
+      <w:lvlJc w:val="left"/>
+      <w:pPr>
+        <w:ind w:left="2880" w:hanging="360"/>
+      </w:pPr>
+    </w:lvl>
+    <w:lvl w:ilvl="4" w:tplc="40090019" w:tentative="1">
+      <w:start w:val="1"/>
+      <w:numFmt w:val="lowerLetter"/>
+      <w:lvlText w:val="%5."/>
+      <w:lvlJc w:val="left"/>
+      <w:pPr>
+        <w:ind w:left="3600" w:hanging="360"/>
+      </w:pPr>
+    </w:lvl>
+    <w:lvl w:ilvl="5" w:tplc="4009001B" w:tentative="1">
+      <w:start w:val="1"/>
+      <w:numFmt w:val="lowerRoman"/>
+      <w:lvlText w:val="%6."/>
+      <w:lvlJc w:val="right"/>
+      <w:pPr>
+        <w:ind w:left="4320" w:hanging="180"/>
+      </w:pPr>
+    </w:lvl>
+    <w:lvl w:ilvl="6" w:tplc="4009000F" w:tentative="1">
+      <w:start w:val="1"/>
+      <w:numFmt w:val="decimal"/>
+      <w:lvlText w:val="%7."/>
+      <w:lvlJc w:val="left"/>
+      <w:pPr>
+        <w:ind w:left="5040" w:hanging="360"/>
+      </w:pPr>
+    </w:lvl>
+    <w:lvl w:ilvl="7" w:tplc="40090019" w:tentative="1">
+      <w:start w:val="1"/>
+      <w:numFmt w:val="lowerLetter"/>
+      <w:lvlText w:val="%8."/>
+      <w:lvlJc w:val="left"/>
+      <w:pPr>
+        <w:ind w:left="5760" w:hanging="360"/>
+      </w:pPr>
+    </w:lvl>
+    <w:lvl w:ilvl="8" w:tplc="4009001B" w:tentative="1">
+      <w:start w:val="1"/>
+      <w:numFmt w:val="lowerRoman"/>
+      <w:lvlText w:val="%9."/>
+      <w:lvlJc w:val="right"/>
+      <w:pPr>
+        <w:ind w:left="6480" w:hanging="180"/>
+      </w:pPr>
+    </w:lvl>
+  </w:abstractNum>
+  <w:num w:numId="1" w16cid:durableId="1123038186">
+    <w:abstractNumId w:val="0"/>
+  </w:num>
+</w:numbering>
 </file>
 
 <file path=word/styles.xml><?xml version="1.0" encoding="utf-8"?>
@@ -2107,7 +2599,6 @@
   <w:style w:type="character" w:default="1" w:styleId="DefaultParagraphFont">
     <w:name w:val="Default Paragraph Font"/>
     <w:uiPriority w:val="1"/>
-    <w:semiHidden/>
     <w:unhideWhenUsed/>
   </w:style>
   <w:style w:type="table" w:default="1" w:styleId="TableNormal">
@@ -2567,6 +3058,18 @@
         <w:insideV w:val="single" w:sz="4" w:space="0" w:color="auto"/>
       </w:tblBorders>
     </w:tblPr>
+  </w:style>
+  <w:style w:type="character" w:styleId="UnresolvedMention">
+    <w:name w:val="Unresolved Mention"/>
+    <w:basedOn w:val="DefaultParagraphFont"/>
+    <w:uiPriority w:val="99"/>
+    <w:semiHidden/>
+    <w:unhideWhenUsed/>
+    <w:rsid w:val="004226B5"/>
+    <w:rPr>
+      <w:color w:val="605E5C"/>
+      <w:shd w:val="clear" w:color="auto" w:fill="E1DFDD"/>
+    </w:rPr>
   </w:style>
 </w:styles>
 </file>
@@ -2732,19 +3235,19 @@
 
 <file path=word/glossary/fontTable.xml><?xml version="1.0" encoding="utf-8"?>
 <w:fonts xmlns:mc="http://schemas.openxmlformats.org/markup-compatibility/2006" xmlns:r="http://schemas.openxmlformats.org/officeDocument/2006/relationships" xmlns:w="http://schemas.openxmlformats.org/wordprocessingml/2006/main" xmlns:w14="http://schemas.microsoft.com/office/word/2010/wordml" xmlns:w15="http://schemas.microsoft.com/office/word/2012/wordml" xmlns:w16cex="http://schemas.microsoft.com/office/word/2018/wordml/cex" xmlns:w16cid="http://schemas.microsoft.com/office/word/2016/wordml/cid" xmlns:w16="http://schemas.microsoft.com/office/word/2018/wordml" xmlns:w16du="http://schemas.microsoft.com/office/word/2023/wordml/word16du" xmlns:w16sdtdh="http://schemas.microsoft.com/office/word/2020/wordml/sdtdatahash" xmlns:w16sdtfl="http://schemas.microsoft.com/office/word/2024/wordml/sdtformatlock" xmlns:w16se="http://schemas.microsoft.com/office/word/2015/wordml/symex" mc:Ignorable="w14 w15 w16se w16cid w16 w16cex w16sdtdh w16sdtfl w16du">
+  <w:font w:name="Times New Roman">
+    <w:panose1 w:val="02020603050405020304"/>
+    <w:charset w:val="00"/>
+    <w:family w:val="roman"/>
+    <w:pitch w:val="variable"/>
+    <w:sig w:usb0="E0002EFF" w:usb1="C000785B" w:usb2="00000009" w:usb3="00000000" w:csb0="000001FF" w:csb1="00000000"/>
+  </w:font>
   <w:font w:name="Calibri">
     <w:panose1 w:val="020F0502020204030204"/>
     <w:charset w:val="00"/>
     <w:family w:val="swiss"/>
     <w:pitch w:val="variable"/>
     <w:sig w:usb0="E4002EFF" w:usb1="C200247B" w:usb2="00000009" w:usb3="00000000" w:csb0="000001FF" w:csb1="00000000"/>
-  </w:font>
-  <w:font w:name="Times New Roman">
-    <w:panose1 w:val="02020603050405020304"/>
-    <w:charset w:val="00"/>
-    <w:family w:val="roman"/>
-    <w:pitch w:val="variable"/>
-    <w:sig w:usb0="E0002EFF" w:usb1="C000785B" w:usb2="00000009" w:usb3="00000000" w:csb0="000001FF" w:csb1="00000000"/>
   </w:font>
   <w:font w:name="Calibri Light">
     <w:panose1 w:val="020F0302020204030204"/>
@@ -2773,13 +3276,17 @@
   <w:rsids>
     <w:rsidRoot w:val="006C7F7C"/>
     <w:rsid w:val="00444751"/>
+    <w:rsid w:val="005C3B3C"/>
     <w:rsid w:val="006C7F7C"/>
     <w:rsid w:val="00703B52"/>
     <w:rsid w:val="00860AEF"/>
     <w:rsid w:val="008F7BE3"/>
+    <w:rsid w:val="00924CFA"/>
+    <w:rsid w:val="00A17A8C"/>
     <w:rsid w:val="00B3133A"/>
     <w:rsid w:val="00C72050"/>
     <w:rsid w:val="00E057D6"/>
+    <w:rsid w:val="00F37D03"/>
   </w:rsids>
   <m:mathPr>
     <m:mathFont m:val="Cambria Math"/>

</xml_diff>

<commit_message>
Coa short's notes updated
</commit_message>
<xml_diff>
--- a/GATE Files/COA Short Notes and PYQ's.docx
+++ b/GATE Files/COA Short Notes and PYQ's.docx
@@ -1350,6 +1350,9 @@
       </w:r>
       <w:bookmarkEnd w:id="4"/>
     </w:p>
+    <w:p/>
+    <w:p/>
+    <w:p/>
     <w:p>
       <w:r>
         <w:br w:type="page"/>
@@ -1506,6 +1509,221 @@
       </w:hyperlink>
     </w:p>
     <w:p/>
+    <w:p>
+      <w:pPr>
+        <w:rPr>
+          <w:b/>
+          <w:bCs/>
+        </w:rPr>
+      </w:pPr>
+      <w:r>
+        <w:rPr>
+          <w:b/>
+          <w:bCs/>
+        </w:rPr>
+        <w:t>2024</w:t>
+      </w:r>
+    </w:p>
+    <w:p>
+      <w:pPr>
+        <w:rPr>
+          <w:b/>
+          <w:bCs/>
+        </w:rPr>
+      </w:pPr>
+      <w:r>
+        <w:rPr>
+          <w:b/>
+          <w:bCs/>
+        </w:rPr>
+        <w:t>Set – 1</w:t>
+      </w:r>
+    </w:p>
+    <w:p>
+      <w:r>
+        <w:t xml:space="preserve">Q.15 </w:t>
+      </w:r>
+      <w:r>
+        <w:tab/>
+      </w:r>
+      <w:r>
+        <w:t xml:space="preserve">Which one of the following statements is FALSE? </w:t>
+      </w:r>
+    </w:p>
+    <w:p>
+      <w:pPr>
+        <w:ind w:left="720" w:hanging="720"/>
+      </w:pPr>
+      <w:r>
+        <w:t xml:space="preserve">(A) </w:t>
+      </w:r>
+      <w:r>
+        <w:tab/>
+      </w:r>
+      <w:r>
+        <w:t xml:space="preserve">In the cycle stealing mode of DMA, one word of data is transferred between an I/O device and main memory in a stolen cycle </w:t>
+      </w:r>
+    </w:p>
+    <w:p>
+      <w:pPr>
+        <w:ind w:left="720" w:hanging="720"/>
+      </w:pPr>
+      <w:r>
+        <w:t xml:space="preserve">(B) </w:t>
+      </w:r>
+      <w:r>
+        <w:tab/>
+      </w:r>
+      <w:r>
+        <w:t xml:space="preserve">For bulk data transfer, the burst mode of DMA has a higher throughput than the cycle stealing mode </w:t>
+      </w:r>
+    </w:p>
+    <w:p>
+      <w:pPr>
+        <w:ind w:left="720" w:hanging="720"/>
+      </w:pPr>
+      <w:r>
+        <w:t xml:space="preserve">(C) </w:t>
+      </w:r>
+      <w:r>
+        <w:tab/>
+      </w:r>
+      <w:r>
+        <w:t xml:space="preserve">Programmed I/O mechanism has a better CPU utilization than the interrupt driven I/O mechanism </w:t>
+      </w:r>
+    </w:p>
+    <w:p>
+      <w:pPr>
+        <w:ind w:left="720" w:hanging="720"/>
+      </w:pPr>
+      <w:r>
+        <w:t xml:space="preserve">(D) </w:t>
+      </w:r>
+      <w:r>
+        <w:tab/>
+      </w:r>
+      <w:r>
+        <w:t>The CPU can start executing an interrupt service routine faster with vectored interrupts than with non-vectored interrupts</w:t>
+      </w:r>
+    </w:p>
+    <w:p>
+      <w:pPr>
+        <w:pBdr>
+          <w:bottom w:val="single" w:sz="6" w:space="1" w:color="auto"/>
+        </w:pBdr>
+        <w:ind w:left="720" w:hanging="720"/>
+      </w:pPr>
+      <w:r>
+        <w:t>ANS: - C</w:t>
+      </w:r>
+    </w:p>
+    <w:p>
+      <w:pPr>
+        <w:rPr>
+          <w:b/>
+          <w:bCs/>
+        </w:rPr>
+      </w:pPr>
+      <w:r>
+        <w:rPr>
+          <w:b/>
+          <w:bCs/>
+        </w:rPr>
+        <w:t>Set – 2</w:t>
+      </w:r>
+    </w:p>
+    <w:p>
+      <w:pPr>
+        <w:ind w:left="720" w:hanging="720"/>
+      </w:pPr>
+      <w:r>
+        <w:t>Q 11</w:t>
+      </w:r>
+      <w:r>
+        <w:tab/>
+      </w:r>
+      <w:r>
+        <w:t xml:space="preserve">Consider a computer with a 4 MHz processor. Its DMA controller can transfer 8 bytes in 1 cycle from a device to main memory through cycle stealing at regular intervals. Which one of the following is the data transfer rate (in bits per second) of the DMA controller if 1% of the processor cycles are used for DMA? </w:t>
+      </w:r>
+    </w:p>
+    <w:p>
+      <w:pPr>
+        <w:ind w:left="720" w:hanging="720"/>
+      </w:pPr>
+      <w:r>
+        <w:t xml:space="preserve">(A) </w:t>
+      </w:r>
+      <w:r>
+        <w:tab/>
+      </w:r>
+      <w:r>
+        <w:t xml:space="preserve">2,56,000 </w:t>
+      </w:r>
+      <w:r>
+        <w:tab/>
+      </w:r>
+      <w:r>
+        <w:tab/>
+      </w:r>
+      <w:r>
+        <w:tab/>
+      </w:r>
+      <w:r>
+        <w:tab/>
+      </w:r>
+      <w:r>
+        <w:t xml:space="preserve">(C) </w:t>
+      </w:r>
+      <w:r>
+        <w:tab/>
+      </w:r>
+      <w:r>
+        <w:t>25,60,000</w:t>
+      </w:r>
+    </w:p>
+    <w:p>
+      <w:pPr>
+        <w:ind w:left="720" w:hanging="720"/>
+      </w:pPr>
+      <w:r>
+        <w:t xml:space="preserve">(B) </w:t>
+      </w:r>
+      <w:r>
+        <w:tab/>
+      </w:r>
+      <w:r>
+        <w:t xml:space="preserve">3,200 </w:t>
+      </w:r>
+      <w:r>
+        <w:tab/>
+      </w:r>
+      <w:r>
+        <w:tab/>
+      </w:r>
+      <w:r>
+        <w:tab/>
+      </w:r>
+      <w:r>
+        <w:tab/>
+      </w:r>
+      <w:r>
+        <w:tab/>
+      </w:r>
+      <w:r>
+        <w:t xml:space="preserve">(D) </w:t>
+      </w:r>
+      <w:r>
+        <w:tab/>
+      </w:r>
+      <w:r>
+        <w:t>32,000</w:t>
+      </w:r>
+    </w:p>
+    <w:p>
+      <w:pPr>
+        <w:ind w:left="720" w:hanging="720"/>
+      </w:pPr>
+    </w:p>
     <w:p>
       <w:pPr>
         <w:rPr>
@@ -3284,7 +3502,9 @@
     <w:rsid w:val="00924CFA"/>
     <w:rsid w:val="00A17A8C"/>
     <w:rsid w:val="00B3133A"/>
+    <w:rsid w:val="00B55593"/>
     <w:rsid w:val="00C72050"/>
+    <w:rsid w:val="00CE33AF"/>
     <w:rsid w:val="00E057D6"/>
     <w:rsid w:val="00F37D03"/>
   </w:rsids>

</xml_diff>